<commit_message>
added web x lab 3 and 1
</commit_message>
<xml_diff>
--- a/Lab Web X/Exp 1/Web Lab Exp 1.docx
+++ b/Lab Web X/Exp 1/Web Lab Exp 1.docx
@@ -270,12 +270,12 @@
           <wp:inline distB="114300" distT="114300" distL="114300" distR="114300">
             <wp:extent cx="5915025" cy="2791887"/>
             <wp:effectExtent b="0" l="0" r="0" t="0"/>
-            <wp:docPr id="2" name="image1.png"/>
+            <wp:docPr id="2" name="image6.png"/>
             <a:graphic>
               <a:graphicData uri="http://schemas.openxmlformats.org/drawingml/2006/picture">
                 <pic:pic>
                   <pic:nvPicPr>
-                    <pic:cNvPr id="0" name="image1.png"/>
+                    <pic:cNvPr id="0" name="image6.png"/>
                     <pic:cNvPicPr preferRelativeResize="0"/>
                   </pic:nvPicPr>
                   <pic:blipFill>
@@ -334,12 +334,12 @@
           <wp:inline distB="114300" distT="114300" distL="114300" distR="114300">
             <wp:extent cx="5943600" cy="2740774"/>
             <wp:effectExtent b="0" l="0" r="0" t="0"/>
-            <wp:docPr id="1" name="image7.png"/>
+            <wp:docPr id="1" name="image10.png"/>
             <a:graphic>
               <a:graphicData uri="http://schemas.openxmlformats.org/drawingml/2006/picture">
                 <pic:pic>
                   <pic:nvPicPr>
-                    <pic:cNvPr id="0" name="image7.png"/>
+                    <pic:cNvPr id="0" name="image10.png"/>
                     <pic:cNvPicPr preferRelativeResize="0"/>
                   </pic:nvPicPr>
                   <pic:blipFill>
@@ -409,12 +409,12 @@
           <wp:inline distB="114300" distT="114300" distL="114300" distR="114300">
             <wp:extent cx="5943600" cy="2765425"/>
             <wp:effectExtent b="0" l="0" r="0" t="0"/>
-            <wp:docPr id="3" name="image8.png"/>
+            <wp:docPr id="3" name="image11.png"/>
             <a:graphic>
               <a:graphicData uri="http://schemas.openxmlformats.org/drawingml/2006/picture">
                 <pic:pic>
                   <pic:nvPicPr>
-                    <pic:cNvPr id="0" name="image8.png"/>
+                    <pic:cNvPr id="0" name="image11.png"/>
                     <pic:cNvPicPr preferRelativeResize="0"/>
                   </pic:nvPicPr>
                   <pic:blipFill>
@@ -473,12 +473,12 @@
           <wp:inline distB="114300" distT="114300" distL="114300" distR="114300">
             <wp:extent cx="5943600" cy="2730187"/>
             <wp:effectExtent b="0" l="0" r="0" t="0"/>
-            <wp:docPr id="4" name="image9.png"/>
+            <wp:docPr id="4" name="image12.png"/>
             <a:graphic>
               <a:graphicData uri="http://schemas.openxmlformats.org/drawingml/2006/picture">
                 <pic:pic>
                   <pic:nvPicPr>
-                    <pic:cNvPr id="0" name="image9.png"/>
+                    <pic:cNvPr id="0" name="image12.png"/>
                     <pic:cNvPicPr preferRelativeResize="0"/>
                   </pic:nvPicPr>
                   <pic:blipFill>
@@ -537,12 +537,12 @@
           <wp:inline distB="114300" distT="114300" distL="114300" distR="114300">
             <wp:extent cx="5943600" cy="2784475"/>
             <wp:effectExtent b="0" l="0" r="0" t="0"/>
-            <wp:docPr id="5" name="image10.png"/>
+            <wp:docPr id="6" name="image13.png"/>
             <a:graphic>
               <a:graphicData uri="http://schemas.openxmlformats.org/drawingml/2006/picture">
                 <pic:pic>
                   <pic:nvPicPr>
-                    <pic:cNvPr id="0" name="image10.png"/>
+                    <pic:cNvPr id="0" name="image13.png"/>
                     <pic:cNvPicPr preferRelativeResize="0"/>
                   </pic:nvPicPr>
                   <pic:blipFill>
@@ -601,12 +601,12 @@
           <wp:inline distB="114300" distT="114300" distL="114300" distR="114300">
             <wp:extent cx="5943600" cy="2791138"/>
             <wp:effectExtent b="0" l="0" r="0" t="0"/>
-            <wp:docPr id="6" name="image11.png"/>
+            <wp:docPr id="8" name="image14.png"/>
             <a:graphic>
               <a:graphicData uri="http://schemas.openxmlformats.org/drawingml/2006/picture">
                 <pic:pic>
                   <pic:nvPicPr>
-                    <pic:cNvPr id="0" name="image11.png"/>
+                    <pic:cNvPr id="0" name="image14.png"/>
                     <pic:cNvPicPr preferRelativeResize="0"/>
                   </pic:nvPicPr>
                   <pic:blipFill>
@@ -648,6 +648,226 @@
     </w:p>
     <w:p>
       <w:pPr>
+        <w:rPr/>
+      </w:pPr>
+      <w:r>
+        <w:rPr>
+          <w:rtl w:val="0"/>
+        </w:rPr>
+      </w:r>
+    </w:p>
+    <w:p>
+      <w:pPr>
+        <w:rPr/>
+      </w:pPr>
+      <w:r>
+        <w:rPr>
+          <w:rtl w:val="0"/>
+        </w:rPr>
+      </w:r>
+    </w:p>
+    <w:p>
+      <w:pPr>
+        <w:rPr/>
+      </w:pPr>
+      <w:r>
+        <w:rPr>
+          <w:rtl w:val="0"/>
+        </w:rPr>
+        <w:t xml:space="preserve">Apache Jena</w:t>
+      </w:r>
+    </w:p>
+    <w:p>
+      <w:pPr>
+        <w:rPr/>
+      </w:pPr>
+      <w:r>
+        <w:rPr>
+          <w:rtl w:val="0"/>
+        </w:rPr>
+        <w:t xml:space="preserve">Run server using </w:t>
+      </w:r>
+    </w:p>
+    <w:p>
+      <w:pPr>
+        <w:rPr/>
+      </w:pPr>
+      <w:r>
+        <w:rPr>
+          <w:rtl w:val="0"/>
+        </w:rPr>
+        <w:t xml:space="preserve">Fuseki-server –update –mem /ds</w:t>
+      </w:r>
+    </w:p>
+    <w:p>
+      <w:pPr>
+        <w:rPr/>
+      </w:pPr>
+      <w:r>
+        <w:rPr>
+          <w:rtl w:val="0"/>
+        </w:rPr>
+      </w:r>
+    </w:p>
+    <w:p>
+      <w:pPr>
+        <w:rPr>
+          <w:b w:val="1"/>
+        </w:rPr>
+      </w:pPr>
+      <w:r>
+        <w:rPr>
+          <w:b w:val="1"/>
+        </w:rPr>
+        <w:drawing>
+          <wp:inline distB="114300" distT="114300" distL="114300" distR="114300">
+            <wp:extent cx="5943600" cy="2184400"/>
+            <wp:effectExtent b="0" l="0" r="0" t="0"/>
+            <wp:docPr id="7" name="image1.png"/>
+            <a:graphic>
+              <a:graphicData uri="http://schemas.openxmlformats.org/drawingml/2006/picture">
+                <pic:pic>
+                  <pic:nvPicPr>
+                    <pic:cNvPr id="0" name="image1.png"/>
+                    <pic:cNvPicPr preferRelativeResize="0"/>
+                  </pic:nvPicPr>
+                  <pic:blipFill>
+                    <a:blip r:embed="rId12"/>
+                    <a:srcRect b="0" l="0" r="0" t="0"/>
+                    <a:stretch>
+                      <a:fillRect/>
+                    </a:stretch>
+                  </pic:blipFill>
+                  <pic:spPr>
+                    <a:xfrm>
+                      <a:off x="0" y="0"/>
+                      <a:ext cx="5943600" cy="2184400"/>
+                    </a:xfrm>
+                    <a:prstGeom prst="rect"/>
+                    <a:ln/>
+                  </pic:spPr>
+                </pic:pic>
+              </a:graphicData>
+            </a:graphic>
+          </wp:inline>
+        </w:drawing>
+      </w:r>
+      <w:r>
+        <w:rPr>
+          <w:rtl w:val="0"/>
+        </w:rPr>
+      </w:r>
+    </w:p>
+    <w:p>
+      <w:pPr>
+        <w:rPr>
+          <w:b w:val="1"/>
+        </w:rPr>
+      </w:pPr>
+      <w:r>
+        <w:rPr>
+          <w:b w:val="1"/>
+        </w:rPr>
+        <w:drawing>
+          <wp:inline distB="114300" distT="114300" distL="114300" distR="114300">
+            <wp:extent cx="5943600" cy="2743200"/>
+            <wp:effectExtent b="0" l="0" r="0" t="0"/>
+            <wp:docPr id="9" name="image2.png"/>
+            <a:graphic>
+              <a:graphicData uri="http://schemas.openxmlformats.org/drawingml/2006/picture">
+                <pic:pic>
+                  <pic:nvPicPr>
+                    <pic:cNvPr id="0" name="image2.png"/>
+                    <pic:cNvPicPr preferRelativeResize="0"/>
+                  </pic:nvPicPr>
+                  <pic:blipFill>
+                    <a:blip r:embed="rId13"/>
+                    <a:srcRect b="0" l="0" r="0" t="0"/>
+                    <a:stretch>
+                      <a:fillRect/>
+                    </a:stretch>
+                  </pic:blipFill>
+                  <pic:spPr>
+                    <a:xfrm>
+                      <a:off x="0" y="0"/>
+                      <a:ext cx="5943600" cy="2743200"/>
+                    </a:xfrm>
+                    <a:prstGeom prst="rect"/>
+                    <a:ln/>
+                  </pic:spPr>
+                </pic:pic>
+              </a:graphicData>
+            </a:graphic>
+          </wp:inline>
+        </w:drawing>
+      </w:r>
+      <w:r>
+        <w:rPr>
+          <w:rtl w:val="0"/>
+        </w:rPr>
+      </w:r>
+    </w:p>
+    <w:p>
+      <w:pPr>
+        <w:rPr>
+          <w:b w:val="1"/>
+        </w:rPr>
+      </w:pPr>
+      <w:r>
+        <w:rPr>
+          <w:b w:val="1"/>
+        </w:rPr>
+        <w:drawing>
+          <wp:inline distB="114300" distT="114300" distL="114300" distR="114300">
+            <wp:extent cx="5943600" cy="3009900"/>
+            <wp:effectExtent b="0" l="0" r="0" t="0"/>
+            <wp:docPr id="5" name="image9.png"/>
+            <a:graphic>
+              <a:graphicData uri="http://schemas.openxmlformats.org/drawingml/2006/picture">
+                <pic:pic>
+                  <pic:nvPicPr>
+                    <pic:cNvPr id="0" name="image9.png"/>
+                    <pic:cNvPicPr preferRelativeResize="0"/>
+                  </pic:nvPicPr>
+                  <pic:blipFill>
+                    <a:blip r:embed="rId14"/>
+                    <a:srcRect b="0" l="0" r="0" t="0"/>
+                    <a:stretch>
+                      <a:fillRect/>
+                    </a:stretch>
+                  </pic:blipFill>
+                  <pic:spPr>
+                    <a:xfrm>
+                      <a:off x="0" y="0"/>
+                      <a:ext cx="5943600" cy="3009900"/>
+                    </a:xfrm>
+                    <a:prstGeom prst="rect"/>
+                    <a:ln/>
+                  </pic:spPr>
+                </pic:pic>
+              </a:graphicData>
+            </a:graphic>
+          </wp:inline>
+        </w:drawing>
+      </w:r>
+      <w:r>
+        <w:rPr>
+          <w:rtl w:val="0"/>
+        </w:rPr>
+      </w:r>
+    </w:p>
+    <w:p>
+      <w:pPr>
+        <w:rPr/>
+      </w:pPr>
+      <w:r>
+        <w:rPr>
+          <w:rtl w:val="0"/>
+        </w:rPr>
+      </w:r>
+    </w:p>
+    <w:p>
+      <w:pPr>
         <w:spacing w:after="200" w:before="200" w:lineRule="auto"/>
         <w:rPr/>
       </w:pPr>
@@ -666,7 +886,7 @@
         <w:rPr>
           <w:rtl w:val="0"/>
         </w:rPr>
-        <w:t xml:space="preserve">Thus we analyzed our site using plausible and we can use this data to improve the site.</w:t>
+        <w:t xml:space="preserve">Thus we analyzed our site using plausible and we can use this data to improve the site. We also used apache jena.</w:t>
       </w:r>
     </w:p>
     <w:sectPr>

</xml_diff>

<commit_message>
webx 3 and mpl 7 and 8
</commit_message>
<xml_diff>
--- a/Lab Web X/Exp 1/Web Lab Exp 1.docx
+++ b/Lab Web X/Exp 1/Web Lab Exp 1.docx
@@ -4,7 +4,7 @@
   <w:body>
     <w:p>
       <w:pPr>
-        <w:spacing w:after="200" w:lineRule="auto"/>
+        <w:spacing w:after="200" w:before="240" w:line="240" w:lineRule="auto"/>
         <w:rPr/>
       </w:pPr>
       <w:r>
@@ -16,6 +16,7 @@
     </w:p>
     <w:p>
       <w:pPr>
+        <w:spacing w:after="240" w:before="240" w:line="240" w:lineRule="auto"/>
         <w:rPr/>
       </w:pPr>
       <w:r>
@@ -27,17 +28,7 @@
     </w:p>
     <w:p>
       <w:pPr>
-        <w:rPr/>
-      </w:pPr>
-      <w:r>
-        <w:rPr>
-          <w:rtl w:val="0"/>
-        </w:rPr>
-      </w:r>
-    </w:p>
-    <w:p>
-      <w:pPr>
-        <w:spacing w:after="200" w:before="200" w:lineRule="auto"/>
+        <w:spacing w:after="200" w:before="200" w:line="240" w:lineRule="auto"/>
         <w:rPr/>
       </w:pPr>
       <w:r>
@@ -49,27 +40,19 @@
     </w:p>
     <w:p>
       <w:pPr>
-        <w:rPr/>
-      </w:pPr>
-      <w:r>
-        <w:rPr>
-          <w:rtl w:val="0"/>
-        </w:rPr>
-        <w:t xml:space="preserve">Web analytics is the process of analyzing the behavior of visitors to a website. This involves tracking, reviewing and reporting data to measure web activity, including the use of a website and its components, such as webpages, images and videos.</w:t>
-      </w:r>
-    </w:p>
-    <w:p>
-      <w:pPr>
-        <w:rPr/>
-      </w:pPr>
-      <w:r>
-        <w:rPr>
-          <w:rtl w:val="0"/>
-        </w:rPr>
-      </w:r>
-    </w:p>
-    <w:p>
-      <w:pPr>
+        <w:spacing w:after="200" w:before="0" w:line="240" w:lineRule="auto"/>
+        <w:rPr/>
+      </w:pPr>
+      <w:r>
+        <w:rPr>
+          <w:rtl w:val="0"/>
+        </w:rPr>
+        <w:t xml:space="preserve">Web analytics is the process of analyzing the behavior of visitors to a website. This involves tracking, reviewing and reporting data to measure web activity, including the use of a website and its components, such as web pages, images and videos.</w:t>
+      </w:r>
+    </w:p>
+    <w:p>
+      <w:pPr>
+        <w:spacing w:after="200" w:before="0" w:line="240" w:lineRule="auto"/>
         <w:rPr/>
       </w:pPr>
       <w:r>
@@ -81,6 +64,7 @@
     </w:p>
     <w:p>
       <w:pPr>
+        <w:spacing w:after="200" w:before="0" w:line="240" w:lineRule="auto"/>
         <w:rPr/>
       </w:pPr>
       <w:r>
@@ -92,6 +76,7 @@
     </w:p>
     <w:p>
       <w:pPr>
+        <w:spacing w:after="200" w:before="0" w:line="240" w:lineRule="auto"/>
         <w:rPr/>
       </w:pPr>
       <w:r>
@@ -103,6 +88,7 @@
     </w:p>
     <w:p>
       <w:pPr>
+        <w:spacing w:after="200" w:before="0" w:line="240" w:lineRule="auto"/>
         <w:rPr/>
       </w:pPr>
       <w:r>
@@ -114,6 +100,7 @@
     </w:p>
     <w:p>
       <w:pPr>
+        <w:spacing w:after="200" w:before="0" w:line="240" w:lineRule="auto"/>
         <w:rPr/>
       </w:pPr>
       <w:r>
@@ -125,6 +112,7 @@
     </w:p>
     <w:p>
       <w:pPr>
+        <w:spacing w:after="200" w:before="0" w:line="240" w:lineRule="auto"/>
         <w:rPr/>
       </w:pPr>
       <w:r>
@@ -136,6 +124,7 @@
     </w:p>
     <w:p>
       <w:pPr>
+        <w:spacing w:after="200" w:before="0" w:line="240" w:lineRule="auto"/>
         <w:rPr/>
       </w:pPr>
       <w:r>
@@ -147,6 +136,7 @@
     </w:p>
     <w:p>
       <w:pPr>
+        <w:spacing w:after="200" w:before="0" w:line="240" w:lineRule="auto"/>
         <w:rPr/>
       </w:pPr>
       <w:r>
@@ -158,6 +148,7 @@
     </w:p>
     <w:p>
       <w:pPr>
+        <w:spacing w:after="200" w:before="0" w:line="240" w:lineRule="auto"/>
         <w:rPr/>
       </w:pPr>
       <w:r>
@@ -169,27 +160,19 @@
     </w:p>
     <w:p>
       <w:pPr>
-        <w:rPr/>
-      </w:pPr>
-      <w:r>
-        <w:rPr>
-          <w:rtl w:val="0"/>
-        </w:rPr>
-        <w:t xml:space="preserve">In addition to these features, web analytics may track the clickthrough and drilldown behavior of customers within a website, determine the sites from which customers most often arrive, and communicate with browsers to track and analyze online behavior. The results of web analytics are provided in the form of tables, charts and graphs.</w:t>
-      </w:r>
-    </w:p>
-    <w:p>
-      <w:pPr>
-        <w:rPr/>
-      </w:pPr>
-      <w:r>
-        <w:rPr>
-          <w:rtl w:val="0"/>
-        </w:rPr>
-      </w:r>
-    </w:p>
-    <w:p>
-      <w:pPr>
+        <w:spacing w:after="200" w:before="0" w:line="240" w:lineRule="auto"/>
+        <w:rPr/>
+      </w:pPr>
+      <w:r>
+        <w:rPr>
+          <w:rtl w:val="0"/>
+        </w:rPr>
+        <w:t xml:space="preserve">In addition to these features, web analytics may track the clickthrough and drill down behavior of customers within a website, determine the sites from which customers most often arrive, and communicate with browsers to track and analyze online behavior. The results of web analytics are provided in the form of tables, charts and graphs.</w:t>
+      </w:r>
+    </w:p>
+    <w:p>
+      <w:pPr>
+        <w:spacing w:after="200" w:before="0" w:line="240" w:lineRule="auto"/>
         <w:rPr/>
       </w:pPr>
       <w:r>
@@ -201,6 +184,7 @@
     </w:p>
     <w:p>
       <w:pPr>
+        <w:spacing w:after="200" w:before="0" w:line="240" w:lineRule="auto"/>
         <w:rPr/>
       </w:pPr>
       <w:r>
@@ -212,33 +196,62 @@
     </w:p>
     <w:p>
       <w:pPr>
-        <w:rPr/>
-      </w:pPr>
-      <w:r>
-        <w:rPr>
-          <w:rtl w:val="0"/>
-        </w:rPr>
-      </w:r>
-    </w:p>
-    <w:p>
-      <w:pPr>
-        <w:rPr/>
-      </w:pPr>
-      <w:r>
-        <w:rPr>
-          <w:rtl w:val="0"/>
-        </w:rPr>
-        <w:t xml:space="preserve">Output -</w:t>
-      </w:r>
-    </w:p>
-    <w:p>
-      <w:pPr>
-        <w:rPr/>
-      </w:pPr>
-      <w:r>
-        <w:rPr>
-          <w:rtl w:val="0"/>
-        </w:rPr>
+        <w:spacing w:after="200" w:before="0" w:line="240" w:lineRule="auto"/>
+        <w:rPr/>
+      </w:pPr>
+      <w:r>
+        <w:rPr>
+          <w:rtl w:val="0"/>
+        </w:rPr>
+        <w:t xml:space="preserve"> Apache Jena-</w:t>
+      </w:r>
+    </w:p>
+    <w:p>
+      <w:pPr>
+        <w:spacing w:after="200" w:before="0" w:line="240" w:lineRule="auto"/>
+        <w:rPr/>
+      </w:pPr>
+      <w:r>
+        <w:rPr>
+          <w:rtl w:val="0"/>
+        </w:rPr>
+        <w:t xml:space="preserve">Apache Jena is an open source Semantic Web framework for Java. It provides an API to extract data from and write to RDF graphs. The graphs are represented as an abstract "model". A model can be sourced with data from files, databases, URLs or a combination of these. A model can also be queried through SPARQL 1.1.</w:t>
+      </w:r>
+    </w:p>
+    <w:p>
+      <w:pPr>
+        <w:spacing w:after="200" w:before="0" w:line="240" w:lineRule="auto"/>
+        <w:rPr/>
+      </w:pPr>
+      <w:r>
+        <w:rPr>
+          <w:rtl w:val="0"/>
+        </w:rPr>
+        <w:t xml:space="preserve">Jena is similar to RDF4J (formerly OpenRDF Sesame); though, unlike RDF4J, Jena provides support for OWL (Web Ontology Language). The framework has various internal reasoners and the Pellet reasoner (an open source Java OWL-DL reasoner) can be set up to work in Jena.</w:t>
+      </w:r>
+    </w:p>
+    <w:p>
+      <w:pPr>
+        <w:spacing w:after="200" w:before="0" w:line="240" w:lineRule="auto"/>
+        <w:rPr/>
+      </w:pPr>
+      <w:r>
+        <w:rPr>
+          <w:rtl w:val="0"/>
+        </w:rPr>
+        <w:t xml:space="preserve">Jena supports serialization of RDF graphs to:</w:t>
+      </w:r>
+    </w:p>
+    <w:p>
+      <w:pPr>
+        <w:spacing w:after="200" w:before="0" w:line="240" w:lineRule="auto"/>
+        <w:rPr/>
+      </w:pPr>
+      <w:r>
+        <w:rPr>
+          <w:rtl w:val="0"/>
+        </w:rPr>
+        <w:t xml:space="preserve">a relational database</w:t>
       </w:r>
     </w:p>
     <w:p>
@@ -247,6 +260,7 @@
           <w:ilvl w:val="0"/>
           <w:numId w:val="1"/>
         </w:numPr>
+        <w:spacing w:after="200" w:before="0" w:line="240" w:lineRule="auto"/>
         <w:ind w:left="720" w:hanging="360"/>
         <w:rPr>
           <w:u w:val="none"/>
@@ -256,19 +270,318 @@
         <w:rPr>
           <w:rtl w:val="0"/>
         </w:rPr>
-        <w:t xml:space="preserve">Create an account on Plausible.</w:t>
-      </w:r>
-    </w:p>
-    <w:p>
-      <w:pPr>
+        <w:t xml:space="preserve">RDF/XML</w:t>
+      </w:r>
+    </w:p>
+    <w:p>
+      <w:pPr>
+        <w:numPr>
+          <w:ilvl w:val="0"/>
+          <w:numId w:val="1"/>
+        </w:numPr>
+        <w:spacing w:after="200" w:before="0" w:line="240" w:lineRule="auto"/>
+        <w:ind w:left="720" w:hanging="360"/>
+        <w:rPr>
+          <w:u w:val="none"/>
+        </w:rPr>
+      </w:pPr>
+      <w:r>
+        <w:rPr>
+          <w:rtl w:val="0"/>
+        </w:rPr>
+        <w:t xml:space="preserve">Turtle</w:t>
+      </w:r>
+    </w:p>
+    <w:p>
+      <w:pPr>
+        <w:numPr>
+          <w:ilvl w:val="0"/>
+          <w:numId w:val="1"/>
+        </w:numPr>
+        <w:spacing w:after="200" w:before="0" w:line="240" w:lineRule="auto"/>
+        <w:ind w:left="720" w:hanging="360"/>
+        <w:rPr>
+          <w:u w:val="none"/>
+        </w:rPr>
+      </w:pPr>
+      <w:r>
+        <w:rPr>
+          <w:rtl w:val="0"/>
+        </w:rPr>
+        <w:t xml:space="preserve">TriG</w:t>
+      </w:r>
+    </w:p>
+    <w:p>
+      <w:pPr>
+        <w:numPr>
+          <w:ilvl w:val="0"/>
+          <w:numId w:val="1"/>
+        </w:numPr>
+        <w:spacing w:after="200" w:before="0" w:line="240" w:lineRule="auto"/>
+        <w:ind w:left="720" w:hanging="360"/>
+        <w:rPr>
+          <w:u w:val="none"/>
+        </w:rPr>
+      </w:pPr>
+      <w:r>
+        <w:rPr>
+          <w:rtl w:val="0"/>
+        </w:rPr>
+        <w:t xml:space="preserve">Notation 3</w:t>
+      </w:r>
+    </w:p>
+    <w:p>
+      <w:pPr>
+        <w:numPr>
+          <w:ilvl w:val="0"/>
+          <w:numId w:val="1"/>
+        </w:numPr>
+        <w:spacing w:after="200" w:before="0" w:line="240" w:lineRule="auto"/>
+        <w:ind w:left="720" w:hanging="360"/>
+        <w:rPr>
+          <w:u w:val="none"/>
+        </w:rPr>
+      </w:pPr>
+      <w:r>
+        <w:rPr>
+          <w:rtl w:val="0"/>
+        </w:rPr>
+        <w:t xml:space="preserve">JSON-LD</w:t>
+      </w:r>
+    </w:p>
+    <w:p>
+      <w:pPr>
+        <w:spacing w:after="200" w:before="0" w:line="240" w:lineRule="auto"/>
         <w:ind w:left="720" w:firstLine="0"/>
         <w:rPr/>
       </w:pPr>
+      <w:r>
+        <w:rPr>
+          <w:rtl w:val="0"/>
+        </w:rPr>
+      </w:r>
+    </w:p>
+    <w:p>
+      <w:pPr>
+        <w:spacing w:after="240" w:before="240" w:line="240" w:lineRule="auto"/>
+        <w:rPr/>
+      </w:pPr>
+      <w:r>
+        <w:rPr>
+          <w:rtl w:val="0"/>
+        </w:rPr>
+        <w:t xml:space="preserve">Output -</w:t>
+      </w:r>
+    </w:p>
+    <w:p>
+      <w:pPr>
+        <w:spacing w:after="240" w:before="240" w:line="240" w:lineRule="auto"/>
+        <w:ind w:left="360" w:hanging="450"/>
+        <w:rPr/>
+      </w:pPr>
+      <w:r>
+        <w:rPr>
+          <w:rtl w:val="0"/>
+        </w:rPr>
+        <w:t xml:space="preserve">1. Create an account on Plausible.</w:t>
+      </w:r>
+    </w:p>
+    <w:p>
+      <w:pPr>
+        <w:spacing w:after="240" w:before="240" w:line="240" w:lineRule="auto"/>
+        <w:ind w:left="360" w:hanging="450"/>
+        <w:rPr/>
+      </w:pPr>
+      <w:r>
+        <w:rPr>
+          <w:rtl w:val="0"/>
+        </w:rPr>
+        <w:t xml:space="preserve"> </w:t>
+      </w:r>
       <w:r>
         <w:rPr/>
         <w:drawing>
           <wp:inline distB="114300" distT="114300" distL="114300" distR="114300">
-            <wp:extent cx="5915025" cy="2791887"/>
+            <wp:extent cx="5943600" cy="2806700"/>
+            <wp:effectExtent b="0" l="0" r="0" t="0"/>
+            <wp:docPr id="7" name="image4.png"/>
+            <a:graphic>
+              <a:graphicData uri="http://schemas.openxmlformats.org/drawingml/2006/picture">
+                <pic:pic>
+                  <pic:nvPicPr>
+                    <pic:cNvPr id="0" name="image4.png"/>
+                    <pic:cNvPicPr preferRelativeResize="0"/>
+                  </pic:nvPicPr>
+                  <pic:blipFill>
+                    <a:blip r:embed="rId6"/>
+                    <a:srcRect b="0" l="0" r="0" t="0"/>
+                    <a:stretch>
+                      <a:fillRect/>
+                    </a:stretch>
+                  </pic:blipFill>
+                  <pic:spPr>
+                    <a:xfrm>
+                      <a:off x="0" y="0"/>
+                      <a:ext cx="5943600" cy="2806700"/>
+                    </a:xfrm>
+                    <a:prstGeom prst="rect"/>
+                    <a:ln/>
+                  </pic:spPr>
+                </pic:pic>
+              </a:graphicData>
+            </a:graphic>
+          </wp:inline>
+        </w:drawing>
+      </w:r>
+      <w:r>
+        <w:rPr>
+          <w:rtl w:val="0"/>
+        </w:rPr>
+      </w:r>
+    </w:p>
+    <w:p>
+      <w:pPr>
+        <w:spacing w:after="240" w:before="240" w:line="240" w:lineRule="auto"/>
+        <w:ind w:left="360" w:hanging="450"/>
+        <w:rPr/>
+      </w:pPr>
+      <w:r>
+        <w:rPr>
+          <w:rtl w:val="0"/>
+        </w:rPr>
+        <w:t xml:space="preserve">2. Login to your account and provide the name of the site whose analytics you want.</w:t>
+      </w:r>
+    </w:p>
+    <w:p>
+      <w:pPr>
+        <w:spacing w:after="240" w:before="240" w:line="240" w:lineRule="auto"/>
+        <w:ind w:left="360" w:hanging="450"/>
+        <w:rPr/>
+      </w:pPr>
+      <w:r>
+        <w:rPr>
+          <w:rtl w:val="0"/>
+        </w:rPr>
+        <w:t xml:space="preserve"> </w:t>
+      </w:r>
+      <w:r>
+        <w:rPr/>
+        <w:drawing>
+          <wp:inline distB="114300" distT="114300" distL="114300" distR="114300">
+            <wp:extent cx="5943600" cy="2743200"/>
+            <wp:effectExtent b="0" l="0" r="0" t="0"/>
+            <wp:docPr id="3" name="image3.png"/>
+            <a:graphic>
+              <a:graphicData uri="http://schemas.openxmlformats.org/drawingml/2006/picture">
+                <pic:pic>
+                  <pic:nvPicPr>
+                    <pic:cNvPr id="0" name="image3.png"/>
+                    <pic:cNvPicPr preferRelativeResize="0"/>
+                  </pic:nvPicPr>
+                  <pic:blipFill>
+                    <a:blip r:embed="rId7"/>
+                    <a:srcRect b="0" l="0" r="0" t="0"/>
+                    <a:stretch>
+                      <a:fillRect/>
+                    </a:stretch>
+                  </pic:blipFill>
+                  <pic:spPr>
+                    <a:xfrm>
+                      <a:off x="0" y="0"/>
+                      <a:ext cx="5943600" cy="2743200"/>
+                    </a:xfrm>
+                    <a:prstGeom prst="rect"/>
+                    <a:ln/>
+                  </pic:spPr>
+                </pic:pic>
+              </a:graphicData>
+            </a:graphic>
+          </wp:inline>
+        </w:drawing>
+      </w:r>
+      <w:r>
+        <w:rPr>
+          <w:rtl w:val="0"/>
+        </w:rPr>
+      </w:r>
+    </w:p>
+    <w:p>
+      <w:pPr>
+        <w:spacing w:after="240" w:before="240" w:line="240" w:lineRule="auto"/>
+        <w:ind w:left="360" w:hanging="450"/>
+        <w:rPr/>
+      </w:pPr>
+      <w:r>
+        <w:rPr>
+          <w:rtl w:val="0"/>
+        </w:rPr>
+        <w:t xml:space="preserve">3. Add the code snippet to the head of your website.</w:t>
+      </w:r>
+    </w:p>
+    <w:p>
+      <w:pPr>
+        <w:spacing w:after="240" w:before="240" w:line="240" w:lineRule="auto"/>
+        <w:ind w:left="360" w:hanging="450"/>
+        <w:rPr/>
+      </w:pPr>
+      <w:r>
+        <w:rPr/>
+        <w:drawing>
+          <wp:inline distB="114300" distT="114300" distL="114300" distR="114300">
+            <wp:extent cx="5943600" cy="2768600"/>
+            <wp:effectExtent b="0" l="0" r="0" t="0"/>
+            <wp:docPr id="4" name="image5.png"/>
+            <a:graphic>
+              <a:graphicData uri="http://schemas.openxmlformats.org/drawingml/2006/picture">
+                <pic:pic>
+                  <pic:nvPicPr>
+                    <pic:cNvPr id="0" name="image5.png"/>
+                    <pic:cNvPicPr preferRelativeResize="0"/>
+                  </pic:nvPicPr>
+                  <pic:blipFill>
+                    <a:blip r:embed="rId8"/>
+                    <a:srcRect b="0" l="0" r="0" t="0"/>
+                    <a:stretch>
+                      <a:fillRect/>
+                    </a:stretch>
+                  </pic:blipFill>
+                  <pic:spPr>
+                    <a:xfrm>
+                      <a:off x="0" y="0"/>
+                      <a:ext cx="5943600" cy="2768600"/>
+                    </a:xfrm>
+                    <a:prstGeom prst="rect"/>
+                    <a:ln/>
+                  </pic:spPr>
+                </pic:pic>
+              </a:graphicData>
+            </a:graphic>
+          </wp:inline>
+        </w:drawing>
+      </w:r>
+      <w:r>
+        <w:rPr>
+          <w:rtl w:val="0"/>
+        </w:rPr>
+      </w:r>
+    </w:p>
+    <w:p>
+      <w:pPr>
+        <w:spacing w:after="240" w:before="240" w:line="240" w:lineRule="auto"/>
+        <w:ind w:left="360" w:hanging="450"/>
+        <w:rPr/>
+      </w:pPr>
+      <w:r>
+        <w:rPr>
+          <w:rtl w:val="0"/>
+        </w:rPr>
+        <w:t xml:space="preserve">4. We can see the number of viewers as time passes. </w:t>
+      </w:r>
+      <w:r>
+        <w:rPr/>
+        <w:drawing>
+          <wp:inline distB="114300" distT="114300" distL="114300" distR="114300">
+            <wp:extent cx="5943600" cy="2730500"/>
             <wp:effectExtent b="0" l="0" r="0" t="0"/>
             <wp:docPr id="2" name="image6.png"/>
             <a:graphic>
@@ -279,8 +592,8 @@
                     <pic:cNvPicPr preferRelativeResize="0"/>
                   </pic:nvPicPr>
                   <pic:blipFill>
-                    <a:blip r:embed="rId6"/>
-                    <a:srcRect b="5089" l="480" r="0" t="11522"/>
+                    <a:blip r:embed="rId9"/>
+                    <a:srcRect b="0" l="0" r="0" t="0"/>
                     <a:stretch>
                       <a:fillRect/>
                     </a:stretch>
@@ -288,7 +601,7 @@
                   <pic:spPr>
                     <a:xfrm>
                       <a:off x="0" y="0"/>
-                      <a:ext cx="5915025" cy="2791887"/>
+                      <a:ext cx="5943600" cy="2730500"/>
                     </a:xfrm>
                     <a:prstGeom prst="rect"/>
                     <a:ln/>
@@ -307,44 +620,33 @@
     </w:p>
     <w:p>
       <w:pPr>
-        <w:numPr>
-          <w:ilvl w:val="0"/>
-          <w:numId w:val="1"/>
-        </w:numPr>
-        <w:ind w:left="720" w:hanging="360"/>
-        <w:rPr>
-          <w:u w:val="none"/>
-        </w:rPr>
-      </w:pPr>
-      <w:r>
-        <w:rPr>
-          <w:rtl w:val="0"/>
-        </w:rPr>
-        <w:t xml:space="preserve">Login to your account and provide the name of the site whose analytics you want.</w:t>
-      </w:r>
-    </w:p>
-    <w:p>
-      <w:pPr>
-        <w:ind w:left="720" w:firstLine="0"/>
-        <w:rPr/>
-      </w:pPr>
+        <w:spacing w:after="240" w:before="240" w:line="240" w:lineRule="auto"/>
+        <w:ind w:left="360" w:hanging="450"/>
+        <w:rPr/>
+      </w:pPr>
+      <w:r>
+        <w:rPr>
+          <w:rtl w:val="0"/>
+        </w:rPr>
+        <w:t xml:space="preserve">5. We can also see from where the users are visiting our site and which pages are they visiting. </w:t>
+      </w:r>
       <w:r>
         <w:rPr/>
         <w:drawing>
           <wp:inline distB="114300" distT="114300" distL="114300" distR="114300">
-            <wp:extent cx="5943600" cy="2740774"/>
+            <wp:extent cx="5943600" cy="2794000"/>
             <wp:effectExtent b="0" l="0" r="0" t="0"/>
-            <wp:docPr id="1" name="image10.png"/>
+            <wp:docPr id="5" name="image8.png"/>
             <a:graphic>
               <a:graphicData uri="http://schemas.openxmlformats.org/drawingml/2006/picture">
                 <pic:pic>
                   <pic:nvPicPr>
-                    <pic:cNvPr id="0" name="image10.png"/>
+                    <pic:cNvPr id="0" name="image8.png"/>
                     <pic:cNvPicPr preferRelativeResize="0"/>
                   </pic:nvPicPr>
                   <pic:blipFill>
-                    <a:blip r:embed="rId7"/>
-                    <a:srcRect b="6047" l="0" r="0" t="12083"/>
+                    <a:blip r:embed="rId10"/>
+                    <a:srcRect b="0" l="0" r="0" t="0"/>
                     <a:stretch>
                       <a:fillRect/>
                     </a:stretch>
@@ -352,7 +654,7 @@
                   <pic:spPr>
                     <a:xfrm>
                       <a:off x="0" y="0"/>
-                      <a:ext cx="5943600" cy="2740774"/>
+                      <a:ext cx="5943600" cy="2794000"/>
                     </a:xfrm>
                     <a:prstGeom prst="rect"/>
                     <a:ln/>
@@ -371,55 +673,33 @@
     </w:p>
     <w:p>
       <w:pPr>
-        <w:ind w:left="720" w:firstLine="0"/>
-        <w:rPr/>
-      </w:pPr>
-      <w:r>
-        <w:rPr>
-          <w:rtl w:val="0"/>
-        </w:rPr>
-      </w:r>
-    </w:p>
-    <w:p>
-      <w:pPr>
-        <w:numPr>
-          <w:ilvl w:val="0"/>
-          <w:numId w:val="1"/>
-        </w:numPr>
-        <w:ind w:left="720" w:hanging="360"/>
-        <w:rPr>
-          <w:u w:val="none"/>
-        </w:rPr>
-      </w:pPr>
-      <w:r>
-        <w:rPr>
-          <w:rtl w:val="0"/>
-        </w:rPr>
-        <w:t xml:space="preserve">Add the code snippet to the head of your website.</w:t>
-      </w:r>
-    </w:p>
-    <w:p>
-      <w:pPr>
-        <w:ind w:left="720" w:firstLine="0"/>
-        <w:rPr/>
-      </w:pPr>
+        <w:spacing w:after="240" w:before="240" w:line="240" w:lineRule="auto"/>
+        <w:ind w:left="360" w:hanging="450"/>
+        <w:rPr/>
+      </w:pPr>
+      <w:r>
+        <w:rPr>
+          <w:rtl w:val="0"/>
+        </w:rPr>
+        <w:t xml:space="preserve">6. Also the device used by the user while accessing our site and their location is present. </w:t>
+      </w:r>
       <w:r>
         <w:rPr/>
         <w:drawing>
           <wp:inline distB="114300" distT="114300" distL="114300" distR="114300">
-            <wp:extent cx="5943600" cy="2765425"/>
+            <wp:extent cx="5943600" cy="2794000"/>
             <wp:effectExtent b="0" l="0" r="0" t="0"/>
-            <wp:docPr id="3" name="image11.png"/>
+            <wp:docPr id="8" name="image9.png"/>
             <a:graphic>
               <a:graphicData uri="http://schemas.openxmlformats.org/drawingml/2006/picture">
                 <pic:pic>
                   <pic:nvPicPr>
-                    <pic:cNvPr id="0" name="image11.png"/>
+                    <pic:cNvPr id="0" name="image9.png"/>
                     <pic:cNvPicPr preferRelativeResize="0"/>
                   </pic:nvPicPr>
                   <pic:blipFill>
-                    <a:blip r:embed="rId8"/>
-                    <a:srcRect b="5312" l="0" r="0" t="12060"/>
+                    <a:blip r:embed="rId11"/>
+                    <a:srcRect b="0" l="0" r="0" t="0"/>
                     <a:stretch>
                       <a:fillRect/>
                     </a:stretch>
@@ -427,7 +707,7 @@
                   <pic:spPr>
                     <a:xfrm>
                       <a:off x="0" y="0"/>
-                      <a:ext cx="5943600" cy="2765425"/>
+                      <a:ext cx="5943600" cy="2794000"/>
                     </a:xfrm>
                     <a:prstGeom prst="rect"/>
                     <a:ln/>
@@ -446,228 +726,19 @@
     </w:p>
     <w:p>
       <w:pPr>
-        <w:numPr>
-          <w:ilvl w:val="0"/>
-          <w:numId w:val="1"/>
-        </w:numPr>
-        <w:ind w:left="720" w:hanging="360"/>
-        <w:rPr>
-          <w:u w:val="none"/>
-        </w:rPr>
-      </w:pPr>
-      <w:r>
-        <w:rPr>
-          <w:rtl w:val="0"/>
-        </w:rPr>
-        <w:t xml:space="preserve">We can see the number of viewers as time passes.</w:t>
-      </w:r>
-    </w:p>
-    <w:p>
-      <w:pPr>
-        <w:ind w:left="720" w:firstLine="0"/>
-        <w:rPr/>
-      </w:pPr>
-      <w:r>
-        <w:rPr/>
-        <w:drawing>
-          <wp:inline distB="114300" distT="114300" distL="114300" distR="114300">
-            <wp:extent cx="5943600" cy="2730187"/>
-            <wp:effectExtent b="0" l="0" r="0" t="0"/>
-            <wp:docPr id="4" name="image12.png"/>
-            <a:graphic>
-              <a:graphicData uri="http://schemas.openxmlformats.org/drawingml/2006/picture">
-                <pic:pic>
-                  <pic:nvPicPr>
-                    <pic:cNvPr id="0" name="image12.png"/>
-                    <pic:cNvPicPr preferRelativeResize="0"/>
-                  </pic:nvPicPr>
-                  <pic:blipFill>
-                    <a:blip r:embed="rId9"/>
-                    <a:srcRect b="6094" l="0" r="0" t="12146"/>
-                    <a:stretch>
-                      <a:fillRect/>
-                    </a:stretch>
-                  </pic:blipFill>
-                  <pic:spPr>
-                    <a:xfrm>
-                      <a:off x="0" y="0"/>
-                      <a:ext cx="5943600" cy="2730187"/>
-                    </a:xfrm>
-                    <a:prstGeom prst="rect"/>
-                    <a:ln/>
-                  </pic:spPr>
-                </pic:pic>
-              </a:graphicData>
-            </a:graphic>
-          </wp:inline>
-        </w:drawing>
-      </w:r>
-      <w:r>
-        <w:rPr>
-          <w:rtl w:val="0"/>
-        </w:rPr>
-      </w:r>
-    </w:p>
-    <w:p>
-      <w:pPr>
-        <w:numPr>
-          <w:ilvl w:val="0"/>
-          <w:numId w:val="1"/>
-        </w:numPr>
-        <w:ind w:left="720" w:hanging="360"/>
-        <w:rPr>
-          <w:u w:val="none"/>
-        </w:rPr>
-      </w:pPr>
-      <w:r>
-        <w:rPr>
-          <w:rtl w:val="0"/>
-        </w:rPr>
-        <w:t xml:space="preserve">We can also see from where the users are visiting our site and which pages are they visiting.</w:t>
-      </w:r>
-    </w:p>
-    <w:p>
-      <w:pPr>
-        <w:ind w:left="720" w:firstLine="0"/>
-        <w:rPr/>
-      </w:pPr>
-      <w:r>
-        <w:rPr/>
-        <w:drawing>
-          <wp:inline distB="114300" distT="114300" distL="114300" distR="114300">
-            <wp:extent cx="5943600" cy="2784475"/>
-            <wp:effectExtent b="0" l="0" r="0" t="0"/>
-            <wp:docPr id="6" name="image13.png"/>
-            <a:graphic>
-              <a:graphicData uri="http://schemas.openxmlformats.org/drawingml/2006/picture">
-                <pic:pic>
-                  <pic:nvPicPr>
-                    <pic:cNvPr id="0" name="image13.png"/>
-                    <pic:cNvPicPr preferRelativeResize="0"/>
-                  </pic:nvPicPr>
-                  <pic:blipFill>
-                    <a:blip r:embed="rId10"/>
-                    <a:srcRect b="5033" l="0" r="0" t="11680"/>
-                    <a:stretch>
-                      <a:fillRect/>
-                    </a:stretch>
-                  </pic:blipFill>
-                  <pic:spPr>
-                    <a:xfrm>
-                      <a:off x="0" y="0"/>
-                      <a:ext cx="5943600" cy="2784475"/>
-                    </a:xfrm>
-                    <a:prstGeom prst="rect"/>
-                    <a:ln/>
-                  </pic:spPr>
-                </pic:pic>
-              </a:graphicData>
-            </a:graphic>
-          </wp:inline>
-        </w:drawing>
-      </w:r>
-      <w:r>
-        <w:rPr>
-          <w:rtl w:val="0"/>
-        </w:rPr>
-      </w:r>
-    </w:p>
-    <w:p>
-      <w:pPr>
-        <w:numPr>
-          <w:ilvl w:val="0"/>
-          <w:numId w:val="1"/>
-        </w:numPr>
-        <w:ind w:left="720" w:hanging="360"/>
-        <w:rPr>
-          <w:u w:val="none"/>
-        </w:rPr>
-      </w:pPr>
-      <w:r>
-        <w:rPr>
-          <w:rtl w:val="0"/>
-        </w:rPr>
-        <w:t xml:space="preserve">Also the device used by the user while accessing our site and their location is present.</w:t>
-      </w:r>
-    </w:p>
-    <w:p>
-      <w:pPr>
-        <w:ind w:left="720" w:firstLine="0"/>
-        <w:rPr/>
-      </w:pPr>
-      <w:r>
-        <w:rPr/>
-        <w:drawing>
-          <wp:inline distB="114300" distT="114300" distL="114300" distR="114300">
-            <wp:extent cx="5943600" cy="2791138"/>
-            <wp:effectExtent b="0" l="0" r="0" t="0"/>
-            <wp:docPr id="8" name="image14.png"/>
-            <a:graphic>
-              <a:graphicData uri="http://schemas.openxmlformats.org/drawingml/2006/picture">
-                <pic:pic>
-                  <pic:nvPicPr>
-                    <pic:cNvPr id="0" name="image14.png"/>
-                    <pic:cNvPicPr preferRelativeResize="0"/>
-                  </pic:nvPicPr>
-                  <pic:blipFill>
-                    <a:blip r:embed="rId11"/>
-                    <a:srcRect b="5232" l="0" r="0" t="11374"/>
-                    <a:stretch>
-                      <a:fillRect/>
-                    </a:stretch>
-                  </pic:blipFill>
-                  <pic:spPr>
-                    <a:xfrm>
-                      <a:off x="0" y="0"/>
-                      <a:ext cx="5943600" cy="2791138"/>
-                    </a:xfrm>
-                    <a:prstGeom prst="rect"/>
-                    <a:ln/>
-                  </pic:spPr>
-                </pic:pic>
-              </a:graphicData>
-            </a:graphic>
-          </wp:inline>
-        </w:drawing>
-      </w:r>
-      <w:r>
-        <w:rPr>
-          <w:rtl w:val="0"/>
-        </w:rPr>
-      </w:r>
-    </w:p>
-    <w:p>
-      <w:pPr>
-        <w:rPr/>
-      </w:pPr>
-      <w:r>
-        <w:rPr>
-          <w:rtl w:val="0"/>
-        </w:rPr>
-      </w:r>
-    </w:p>
-    <w:p>
-      <w:pPr>
-        <w:rPr/>
-      </w:pPr>
-      <w:r>
-        <w:rPr>
-          <w:rtl w:val="0"/>
-        </w:rPr>
-      </w:r>
-    </w:p>
-    <w:p>
-      <w:pPr>
-        <w:rPr/>
-      </w:pPr>
-      <w:r>
-        <w:rPr>
-          <w:rtl w:val="0"/>
-        </w:rPr>
-      </w:r>
-    </w:p>
-    <w:p>
-      <w:pPr>
+        <w:spacing w:after="240" w:before="240" w:line="240" w:lineRule="auto"/>
+        <w:rPr/>
+      </w:pPr>
+      <w:r>
+        <w:rPr>
+          <w:rtl w:val="0"/>
+        </w:rPr>
+        <w:t xml:space="preserve"> </w:t>
+      </w:r>
+    </w:p>
+    <w:p>
+      <w:pPr>
+        <w:spacing w:after="240" w:before="240" w:line="240" w:lineRule="auto"/>
         <w:rPr/>
       </w:pPr>
       <w:r>
@@ -679,17 +750,19 @@
     </w:p>
     <w:p>
       <w:pPr>
-        <w:rPr/>
-      </w:pPr>
-      <w:r>
-        <w:rPr>
-          <w:rtl w:val="0"/>
-        </w:rPr>
-        <w:t xml:space="preserve">Run server using </w:t>
-      </w:r>
-    </w:p>
-    <w:p>
-      <w:pPr>
+        <w:spacing w:after="240" w:before="240" w:line="240" w:lineRule="auto"/>
+        <w:rPr/>
+      </w:pPr>
+      <w:r>
+        <w:rPr>
+          <w:rtl w:val="0"/>
+        </w:rPr>
+        <w:t xml:space="preserve">Run server using</w:t>
+      </w:r>
+    </w:p>
+    <w:p>
+      <w:pPr>
+        <w:spacing w:after="240" w:before="240" w:line="240" w:lineRule="auto"/>
         <w:rPr/>
       </w:pPr>
       <w:r>
@@ -701,20 +774,24 @@
     </w:p>
     <w:p>
       <w:pPr>
-        <w:rPr/>
-      </w:pPr>
-      <w:r>
-        <w:rPr>
-          <w:rtl w:val="0"/>
-        </w:rPr>
-      </w:r>
-    </w:p>
-    <w:p>
-      <w:pPr>
+        <w:spacing w:after="240" w:before="240" w:line="240" w:lineRule="auto"/>
         <w:rPr>
           <w:b w:val="1"/>
         </w:rPr>
       </w:pPr>
+      <w:r>
+        <w:rPr>
+          <w:rtl w:val="0"/>
+        </w:rPr>
+        <w:t xml:space="preserve"> </w:t>
+      </w:r>
+      <w:r>
+        <w:rPr>
+          <w:b w:val="1"/>
+          <w:rtl w:val="0"/>
+        </w:rPr>
+        <w:t xml:space="preserve"> </w:t>
+      </w:r>
       <w:r>
         <w:rPr>
           <w:b w:val="1"/>
@@ -723,7 +800,7 @@
           <wp:inline distB="114300" distT="114300" distL="114300" distR="114300">
             <wp:extent cx="5943600" cy="2184400"/>
             <wp:effectExtent b="0" l="0" r="0" t="0"/>
-            <wp:docPr id="7" name="image1.png"/>
+            <wp:docPr id="1" name="image1.png"/>
             <a:graphic>
               <a:graphicData uri="http://schemas.openxmlformats.org/drawingml/2006/picture">
                 <pic:pic>
@@ -760,10 +837,18 @@
     </w:p>
     <w:p>
       <w:pPr>
+        <w:spacing w:after="240" w:before="240" w:line="240" w:lineRule="auto"/>
         <w:rPr>
           <w:b w:val="1"/>
         </w:rPr>
       </w:pPr>
+      <w:r>
+        <w:rPr>
+          <w:b w:val="1"/>
+          <w:rtl w:val="0"/>
+        </w:rPr>
+        <w:t xml:space="preserve"> </w:t>
+      </w:r>
       <w:r>
         <w:rPr>
           <w:b w:val="1"/>
@@ -772,7 +857,7 @@
           <wp:inline distB="114300" distT="114300" distL="114300" distR="114300">
             <wp:extent cx="5943600" cy="2743200"/>
             <wp:effectExtent b="0" l="0" r="0" t="0"/>
-            <wp:docPr id="9" name="image2.png"/>
+            <wp:docPr id="6" name="image2.png"/>
             <a:graphic>
               <a:graphicData uri="http://schemas.openxmlformats.org/drawingml/2006/picture">
                 <pic:pic>
@@ -809,10 +894,18 @@
     </w:p>
     <w:p>
       <w:pPr>
+        <w:spacing w:after="240" w:before="240" w:line="240" w:lineRule="auto"/>
         <w:rPr>
           <w:b w:val="1"/>
         </w:rPr>
       </w:pPr>
+      <w:r>
+        <w:rPr>
+          <w:b w:val="1"/>
+          <w:rtl w:val="0"/>
+        </w:rPr>
+        <w:t xml:space="preserve"> </w:t>
+      </w:r>
       <w:r>
         <w:rPr>
           <w:b w:val="1"/>
@@ -821,12 +914,12 @@
           <wp:inline distB="114300" distT="114300" distL="114300" distR="114300">
             <wp:extent cx="5943600" cy="3009900"/>
             <wp:effectExtent b="0" l="0" r="0" t="0"/>
-            <wp:docPr id="5" name="image9.png"/>
+            <wp:docPr id="9" name="image7.png"/>
             <a:graphic>
               <a:graphicData uri="http://schemas.openxmlformats.org/drawingml/2006/picture">
                 <pic:pic>
                   <pic:nvPicPr>
-                    <pic:cNvPr id="0" name="image9.png"/>
+                    <pic:cNvPr id="0" name="image7.png"/>
                     <pic:cNvPicPr preferRelativeResize="0"/>
                   </pic:nvPicPr>
                   <pic:blipFill>
@@ -858,17 +951,19 @@
     </w:p>
     <w:p>
       <w:pPr>
-        <w:rPr/>
-      </w:pPr>
-      <w:r>
-        <w:rPr>
-          <w:rtl w:val="0"/>
-        </w:rPr>
-      </w:r>
-    </w:p>
-    <w:p>
-      <w:pPr>
-        <w:spacing w:after="200" w:before="200" w:lineRule="auto"/>
+        <w:spacing w:after="240" w:before="240" w:line="240" w:lineRule="auto"/>
+        <w:rPr/>
+      </w:pPr>
+      <w:r>
+        <w:rPr>
+          <w:rtl w:val="0"/>
+        </w:rPr>
+        <w:t xml:space="preserve"> </w:t>
+      </w:r>
+    </w:p>
+    <w:p>
+      <w:pPr>
+        <w:spacing w:after="200" w:before="200" w:line="240" w:lineRule="auto"/>
         <w:rPr/>
       </w:pPr>
       <w:r>
@@ -880,6 +975,7 @@
     </w:p>
     <w:p>
       <w:pPr>
+        <w:spacing w:after="240" w:before="240" w:line="240" w:lineRule="auto"/>
         <w:rPr/>
       </w:pPr>
       <w:r>
@@ -887,6 +983,17 @@
           <w:rtl w:val="0"/>
         </w:rPr>
         <w:t xml:space="preserve">Thus we analyzed our site using plausible and we can use this data to improve the site. We also used apache jena.</w:t>
+      </w:r>
+    </w:p>
+    <w:p>
+      <w:pPr>
+        <w:spacing w:line="240" w:lineRule="auto"/>
+        <w:rPr/>
+      </w:pPr>
+      <w:r>
+        <w:rPr>
+          <w:rtl w:val="0"/>
+        </w:rPr>
       </w:r>
     </w:p>
     <w:sectPr>
@@ -903,8 +1010,8 @@
   <w:abstractNum w:abstractNumId="1">
     <w:lvl w:ilvl="0">
       <w:start w:val="1"/>
-      <w:numFmt w:val="decimal"/>
-      <w:lvlText w:val="%1."/>
+      <w:numFmt w:val="bullet"/>
+      <w:lvlText w:val="●"/>
       <w:lvlJc w:val="left"/>
       <w:pPr>
         <w:ind w:left="720" w:hanging="360"/>
@@ -915,8 +1022,8 @@
     </w:lvl>
     <w:lvl w:ilvl="1">
       <w:start w:val="1"/>
-      <w:numFmt w:val="lowerLetter"/>
-      <w:lvlText w:val="%2."/>
+      <w:numFmt w:val="bullet"/>
+      <w:lvlText w:val="○"/>
       <w:lvlJc w:val="left"/>
       <w:pPr>
         <w:ind w:left="1440" w:hanging="360"/>
@@ -927,9 +1034,9 @@
     </w:lvl>
     <w:lvl w:ilvl="2">
       <w:start w:val="1"/>
-      <w:numFmt w:val="lowerRoman"/>
-      <w:lvlText w:val="%3."/>
-      <w:lvlJc w:val="right"/>
+      <w:numFmt w:val="bullet"/>
+      <w:lvlText w:val="■"/>
+      <w:lvlJc w:val="left"/>
       <w:pPr>
         <w:ind w:left="2160" w:hanging="360"/>
       </w:pPr>
@@ -939,8 +1046,8 @@
     </w:lvl>
     <w:lvl w:ilvl="3">
       <w:start w:val="1"/>
-      <w:numFmt w:val="decimal"/>
-      <w:lvlText w:val="%4."/>
+      <w:numFmt w:val="bullet"/>
+      <w:lvlText w:val="●"/>
       <w:lvlJc w:val="left"/>
       <w:pPr>
         <w:ind w:left="2880" w:hanging="360"/>
@@ -951,8 +1058,8 @@
     </w:lvl>
     <w:lvl w:ilvl="4">
       <w:start w:val="1"/>
-      <w:numFmt w:val="lowerLetter"/>
-      <w:lvlText w:val="%5."/>
+      <w:numFmt w:val="bullet"/>
+      <w:lvlText w:val="○"/>
       <w:lvlJc w:val="left"/>
       <w:pPr>
         <w:ind w:left="3600" w:hanging="360"/>
@@ -963,9 +1070,9 @@
     </w:lvl>
     <w:lvl w:ilvl="5">
       <w:start w:val="1"/>
-      <w:numFmt w:val="lowerRoman"/>
-      <w:lvlText w:val="%6."/>
-      <w:lvlJc w:val="right"/>
+      <w:numFmt w:val="bullet"/>
+      <w:lvlText w:val="■"/>
+      <w:lvlJc w:val="left"/>
       <w:pPr>
         <w:ind w:left="4320" w:hanging="360"/>
       </w:pPr>
@@ -975,8 +1082,8 @@
     </w:lvl>
     <w:lvl w:ilvl="6">
       <w:start w:val="1"/>
-      <w:numFmt w:val="decimal"/>
-      <w:lvlText w:val="%7."/>
+      <w:numFmt w:val="bullet"/>
+      <w:lvlText w:val="●"/>
       <w:lvlJc w:val="left"/>
       <w:pPr>
         <w:ind w:left="5040" w:hanging="360"/>
@@ -987,8 +1094,8 @@
     </w:lvl>
     <w:lvl w:ilvl="7">
       <w:start w:val="1"/>
-      <w:numFmt w:val="lowerLetter"/>
-      <w:lvlText w:val="%8."/>
+      <w:numFmt w:val="bullet"/>
+      <w:lvlText w:val="○"/>
       <w:lvlJc w:val="left"/>
       <w:pPr>
         <w:ind w:left="5760" w:hanging="360"/>
@@ -999,9 +1106,9 @@
     </w:lvl>
     <w:lvl w:ilvl="8">
       <w:start w:val="1"/>
-      <w:numFmt w:val="lowerRoman"/>
-      <w:lvlText w:val="%9."/>
-      <w:lvlJc w:val="right"/>
+      <w:numFmt w:val="bullet"/>
+      <w:lvlText w:val="■"/>
+      <w:lvlJc w:val="left"/>
       <w:pPr>
         <w:ind w:left="6480" w:hanging="360"/>
       </w:pPr>

</xml_diff>